<commit_message>
Add analytics pipeline description
</commit_message>
<xml_diff>
--- a/output/resume.docx
+++ b/output/resume.docx
@@ -226,6 +226,18 @@
       </w:pPr>
       <w:r>
         <w:t xml:space="preserve">Develop and manage the ingestion pipeline of clinical information from our initial client’s Microsoft SQL Server to Azure CosmosDB</w:t>
+      </w:r>
+    </w:p>
+    <w:p>
+      <w:pPr>
+        <w:pStyle w:val="Compact"/>
+        <w:numPr>
+          <w:numId w:val="1002"/>
+          <w:ilvl w:val="0"/>
+        </w:numPr>
+      </w:pPr>
+      <w:r>
+        <w:t xml:space="preserve">Develop and manage the analytics pipeline from CosmosDB to Azure Data Lake for analytics and visualization of clinical data using PowerBI</w:t>
       </w:r>
     </w:p>
     <w:p>

</xml_diff>